<commit_message>
fix: subir versión corregida del archivo Word
</commit_message>
<xml_diff>
--- a/templates/2_Solicitud_fecha_de_defensa_final.docx
+++ b/templates/2_Solicitud_fecha_de_defensa_final.docx
@@ -1,6 +1,6 @@
 
 <file path=word/document.xml><?xml version="1.0" encoding="utf-8"?>
-<w:document xmlns:wpc="http://schemas.microsoft.com/office/word/2010/wordprocessingCanvas" xmlns:cx="http://schemas.microsoft.com/office/drawing/2014/chartex" xmlns:cx1="http://schemas.microsoft.com/office/drawing/2015/9/8/chartex" xmlns:cx2="http://schemas.microsoft.com/office/drawing/2015/10/21/chartex" xmlns:cx3="http://schemas.microsoft.com/office/drawing/2016/5/9/chartex" xmlns:cx4="http://schemas.microsoft.com/office/drawing/2016/5/10/chartex" xmlns:cx5="http://schemas.microsoft.com/office/drawing/2016/5/11/chartex" xmlns:cx6="http://schemas.microsoft.com/office/drawing/2016/5/12/chartex" xmlns:cx7="http://schemas.microsoft.com/office/drawing/2016/5/13/chartex" xmlns:cx8="http://schemas.microsoft.com/office/drawing/2016/5/14/chartex" xmlns:mc="http://schemas.openxmlformats.org/markup-compatibility/2006" xmlns:aink="http://schemas.microsoft.com/office/drawing/2016/ink" xmlns:am3d="http://schemas.microsoft.com/office/drawing/2017/model3d" xmlns:o="urn:schemas-microsoft-com:office:office" xmlns:r="http://schemas.openxmlformats.org/officeDocument/2006/relationships" xmlns:m="http://schemas.openxmlformats.org/officeDocument/2006/math" xmlns:v="urn:schemas-microsoft-com:vml" xmlns:wp14="http://schemas.microsoft.com/office/word/2010/wordprocessingDrawing" xmlns:wp="http://schemas.openxmlformats.org/drawingml/2006/wordprocessingDrawing" xmlns:w10="urn:schemas-microsoft-com:office:word" xmlns:w="http://schemas.openxmlformats.org/wordprocessingml/2006/main" xmlns:w14="http://schemas.microsoft.com/office/word/2010/wordml" xmlns:w15="http://schemas.microsoft.com/office/word/2012/wordml" xmlns:w16cid="http://schemas.microsoft.com/office/word/2016/wordml/cid" xmlns:w16se="http://schemas.microsoft.com/office/word/2015/wordml/symex" xmlns:wpg="http://schemas.microsoft.com/office/word/2010/wordprocessingGroup" xmlns:wpi="http://schemas.microsoft.com/office/word/2010/wordprocessingInk" xmlns:wne="http://schemas.microsoft.com/office/word/2006/wordml" xmlns:wps="http://schemas.microsoft.com/office/word/2010/wordprocessingShape" mc:Ignorable="w14 w15 w16se w16cid wp14">
+<w:document xmlns:wpc="http://schemas.microsoft.com/office/word/2010/wordprocessingCanvas" xmlns:cx="http://schemas.microsoft.com/office/drawing/2014/chartex" xmlns:cx1="http://schemas.microsoft.com/office/drawing/2015/9/8/chartex" xmlns:cx2="http://schemas.microsoft.com/office/drawing/2015/10/21/chartex" xmlns:cx3="http://schemas.microsoft.com/office/drawing/2016/5/9/chartex" xmlns:cx4="http://schemas.microsoft.com/office/drawing/2016/5/10/chartex" xmlns:cx5="http://schemas.microsoft.com/office/drawing/2016/5/11/chartex" xmlns:cx6="http://schemas.microsoft.com/office/drawing/2016/5/12/chartex" xmlns:cx7="http://schemas.microsoft.com/office/drawing/2016/5/13/chartex" xmlns:cx8="http://schemas.microsoft.com/office/drawing/2016/5/14/chartex" xmlns:mc="http://schemas.openxmlformats.org/markup-compatibility/2006" xmlns:aink="http://schemas.microsoft.com/office/drawing/2016/ink" xmlns:am3d="http://schemas.microsoft.com/office/drawing/2017/model3d" xmlns:o="urn:schemas-microsoft-com:office:office" xmlns:oel="http://schemas.microsoft.com/office/2019/extlst" xmlns:r="http://schemas.openxmlformats.org/officeDocument/2006/relationships" xmlns:m="http://schemas.openxmlformats.org/officeDocument/2006/math" xmlns:v="urn:schemas-microsoft-com:vml" xmlns:wp14="http://schemas.microsoft.com/office/word/2010/wordprocessingDrawing" xmlns:wp="http://schemas.openxmlformats.org/drawingml/2006/wordprocessingDrawing" xmlns:w10="urn:schemas-microsoft-com:office:word" xmlns:w="http://schemas.openxmlformats.org/wordprocessingml/2006/main" xmlns:w14="http://schemas.microsoft.com/office/word/2010/wordml" xmlns:w15="http://schemas.microsoft.com/office/word/2012/wordml" xmlns:w16cex="http://schemas.microsoft.com/office/word/2018/wordml/cex" xmlns:w16cid="http://schemas.microsoft.com/office/word/2016/wordml/cid" xmlns:w16="http://schemas.microsoft.com/office/word/2018/wordml" xmlns:w16du="http://schemas.microsoft.com/office/word/2023/wordml/word16du" xmlns:w16sdtdh="http://schemas.microsoft.com/office/word/2020/wordml/sdtdatahash" xmlns:w16sdtfl="http://schemas.microsoft.com/office/word/2024/wordml/sdtformatlock" xmlns:w16se="http://schemas.microsoft.com/office/word/2015/wordml/symex" xmlns:wpg="http://schemas.microsoft.com/office/word/2010/wordprocessingGroup" xmlns:wpi="http://schemas.microsoft.com/office/word/2010/wordprocessingInk" xmlns:wne="http://schemas.microsoft.com/office/word/2006/wordml" xmlns:wps="http://schemas.microsoft.com/office/word/2010/wordprocessingShape" mc:Ignorable="w14 w15 w16se w16cid w16 w16cex w16sdtdh w16sdtfl w16du wp14">
   <w:body>
     <w:p>
       <w:pPr>
@@ -428,7 +428,7 @@
           <w:lang w:val="es-EC" w:eastAsia="es-MX"/>
           <w14:ligatures w14:val="none"/>
         </w:rPr>
-        <w:t>TITULO DEL TRABAJO DE TITULACION</w:t>
+        <w:t>titulo</w:t>
       </w:r>
       <w:r>
         <w:rPr>
@@ -494,6 +494,7 @@
         </w:rPr>
         <w:t xml:space="preserve"> &lt;&lt;</w:t>
       </w:r>
+      <w:proofErr w:type="spellStart"/>
       <w:r>
         <w:rPr>
           <w:rFonts w:ascii="Times New Roman" w:eastAsia="Times New Roman" w:hAnsi="Times New Roman" w:cs="Times New Roman"/>
@@ -502,8 +503,9 @@
           <w:lang w:val="es-EC" w:eastAsia="es-MX"/>
           <w14:ligatures w14:val="none"/>
         </w:rPr>
-        <w:t>NOMBRE/S DE ESTUDIANTE/S</w:t>
-      </w:r>
+        <w:t>nombres_estudiantes</w:t>
+      </w:r>
+      <w:proofErr w:type="spellEnd"/>
       <w:r>
         <w:rPr>
           <w:rFonts w:ascii="Times New Roman" w:eastAsia="Times New Roman" w:hAnsi="Times New Roman" w:cs="Times New Roman"/>
@@ -751,8 +753,6 @@
           <w14:ligatures w14:val="none"/>
         </w:rPr>
       </w:pPr>
-      <w:bookmarkStart w:id="0" w:name="_GoBack"/>
-      <w:bookmarkEnd w:id="0"/>
     </w:p>
     <w:p>
       <w:pPr>
@@ -802,16 +802,16 @@
           <w:lang w:val="es-EC" w:eastAsia="es-MX"/>
           <w14:ligatures w14:val="none"/>
         </w:rPr>
-        <w:t xml:space="preserve">nombres completos </w:t>
-      </w:r>
-      <w:r>
-        <w:rPr>
-          <w:rFonts w:ascii="Times New Roman" w:eastAsia="Times New Roman" w:hAnsi="Times New Roman" w:cs="Times New Roman"/>
-          <w:kern w:val="0"/>
-          <w:lang w:val="es-EC" w:eastAsia="es-MX"/>
-          <w14:ligatures w14:val="none"/>
-        </w:rPr>
-        <w:t>director&gt;&gt;</w:t>
+        <w:t>nombre director</w:t>
+      </w:r>
+      <w:r>
+        <w:rPr>
+          <w:rFonts w:ascii="Times New Roman" w:eastAsia="Times New Roman" w:hAnsi="Times New Roman" w:cs="Times New Roman"/>
+          <w:kern w:val="0"/>
+          <w:lang w:val="es-EC" w:eastAsia="es-MX"/>
+          <w14:ligatures w14:val="none"/>
+        </w:rPr>
+        <w:t>&gt;&gt;</w:t>
       </w:r>
     </w:p>
     <w:p>
@@ -867,7 +867,7 @@
 </file>
 
 <file path=word/endnotes.xml><?xml version="1.0" encoding="utf-8"?>
-<w:endnotes xmlns:wpc="http://schemas.microsoft.com/office/word/2010/wordprocessingCanvas" xmlns:cx="http://schemas.microsoft.com/office/drawing/2014/chartex" xmlns:cx1="http://schemas.microsoft.com/office/drawing/2015/9/8/chartex" xmlns:cx2="http://schemas.microsoft.com/office/drawing/2015/10/21/chartex" xmlns:cx3="http://schemas.microsoft.com/office/drawing/2016/5/9/chartex" xmlns:cx4="http://schemas.microsoft.com/office/drawing/2016/5/10/chartex" xmlns:cx5="http://schemas.microsoft.com/office/drawing/2016/5/11/chartex" xmlns:cx6="http://schemas.microsoft.com/office/drawing/2016/5/12/chartex" xmlns:cx7="http://schemas.microsoft.com/office/drawing/2016/5/13/chartex" xmlns:cx8="http://schemas.microsoft.com/office/drawing/2016/5/14/chartex" xmlns:mc="http://schemas.openxmlformats.org/markup-compatibility/2006" xmlns:aink="http://schemas.microsoft.com/office/drawing/2016/ink" xmlns:am3d="http://schemas.microsoft.com/office/drawing/2017/model3d" xmlns:o="urn:schemas-microsoft-com:office:office" xmlns:r="http://schemas.openxmlformats.org/officeDocument/2006/relationships" xmlns:m="http://schemas.openxmlformats.org/officeDocument/2006/math" xmlns:v="urn:schemas-microsoft-com:vml" xmlns:wp14="http://schemas.microsoft.com/office/word/2010/wordprocessingDrawing" xmlns:wp="http://schemas.openxmlformats.org/drawingml/2006/wordprocessingDrawing" xmlns:w10="urn:schemas-microsoft-com:office:word" xmlns:w="http://schemas.openxmlformats.org/wordprocessingml/2006/main" xmlns:w14="http://schemas.microsoft.com/office/word/2010/wordml" xmlns:w15="http://schemas.microsoft.com/office/word/2012/wordml" xmlns:w16cid="http://schemas.microsoft.com/office/word/2016/wordml/cid" xmlns:w16se="http://schemas.microsoft.com/office/word/2015/wordml/symex" xmlns:wpg="http://schemas.microsoft.com/office/word/2010/wordprocessingGroup" xmlns:wpi="http://schemas.microsoft.com/office/word/2010/wordprocessingInk" xmlns:wne="http://schemas.microsoft.com/office/word/2006/wordml" xmlns:wps="http://schemas.microsoft.com/office/word/2010/wordprocessingShape" mc:Ignorable="w14 w15 w16se w16cid wp14">
+<w:endnotes xmlns:wpc="http://schemas.microsoft.com/office/word/2010/wordprocessingCanvas" xmlns:cx="http://schemas.microsoft.com/office/drawing/2014/chartex" xmlns:cx1="http://schemas.microsoft.com/office/drawing/2015/9/8/chartex" xmlns:cx2="http://schemas.microsoft.com/office/drawing/2015/10/21/chartex" xmlns:cx3="http://schemas.microsoft.com/office/drawing/2016/5/9/chartex" xmlns:cx4="http://schemas.microsoft.com/office/drawing/2016/5/10/chartex" xmlns:cx5="http://schemas.microsoft.com/office/drawing/2016/5/11/chartex" xmlns:cx6="http://schemas.microsoft.com/office/drawing/2016/5/12/chartex" xmlns:cx7="http://schemas.microsoft.com/office/drawing/2016/5/13/chartex" xmlns:cx8="http://schemas.microsoft.com/office/drawing/2016/5/14/chartex" xmlns:mc="http://schemas.openxmlformats.org/markup-compatibility/2006" xmlns:aink="http://schemas.microsoft.com/office/drawing/2016/ink" xmlns:am3d="http://schemas.microsoft.com/office/drawing/2017/model3d" xmlns:o="urn:schemas-microsoft-com:office:office" xmlns:oel="http://schemas.microsoft.com/office/2019/extlst" xmlns:r="http://schemas.openxmlformats.org/officeDocument/2006/relationships" xmlns:m="http://schemas.openxmlformats.org/officeDocument/2006/math" xmlns:v="urn:schemas-microsoft-com:vml" xmlns:wp14="http://schemas.microsoft.com/office/word/2010/wordprocessingDrawing" xmlns:wp="http://schemas.openxmlformats.org/drawingml/2006/wordprocessingDrawing" xmlns:w10="urn:schemas-microsoft-com:office:word" xmlns:w="http://schemas.openxmlformats.org/wordprocessingml/2006/main" xmlns:w14="http://schemas.microsoft.com/office/word/2010/wordml" xmlns:w15="http://schemas.microsoft.com/office/word/2012/wordml" xmlns:w16cex="http://schemas.microsoft.com/office/word/2018/wordml/cex" xmlns:w16cid="http://schemas.microsoft.com/office/word/2016/wordml/cid" xmlns:w16="http://schemas.microsoft.com/office/word/2018/wordml" xmlns:w16du="http://schemas.microsoft.com/office/word/2023/wordml/word16du" xmlns:w16sdtdh="http://schemas.microsoft.com/office/word/2020/wordml/sdtdatahash" xmlns:w16sdtfl="http://schemas.microsoft.com/office/word/2024/wordml/sdtformatlock" xmlns:w16se="http://schemas.microsoft.com/office/word/2015/wordml/symex" xmlns:wpg="http://schemas.microsoft.com/office/word/2010/wordprocessingGroup" xmlns:wpi="http://schemas.microsoft.com/office/word/2010/wordprocessingInk" xmlns:wne="http://schemas.microsoft.com/office/word/2006/wordml" xmlns:wps="http://schemas.microsoft.com/office/word/2010/wordprocessingShape" mc:Ignorable="w14 w15 w16se w16cid w16 w16cex w16sdtdh w16sdtfl w16du wp14">
   <w:endnote w:type="separator" w:id="-1">
     <w:p>
       <w:r>
@@ -886,7 +886,7 @@
 </file>
 
 <file path=word/footnotes.xml><?xml version="1.0" encoding="utf-8"?>
-<w:footnotes xmlns:wpc="http://schemas.microsoft.com/office/word/2010/wordprocessingCanvas" xmlns:cx="http://schemas.microsoft.com/office/drawing/2014/chartex" xmlns:cx1="http://schemas.microsoft.com/office/drawing/2015/9/8/chartex" xmlns:cx2="http://schemas.microsoft.com/office/drawing/2015/10/21/chartex" xmlns:cx3="http://schemas.microsoft.com/office/drawing/2016/5/9/chartex" xmlns:cx4="http://schemas.microsoft.com/office/drawing/2016/5/10/chartex" xmlns:cx5="http://schemas.microsoft.com/office/drawing/2016/5/11/chartex" xmlns:cx6="http://schemas.microsoft.com/office/drawing/2016/5/12/chartex" xmlns:cx7="http://schemas.microsoft.com/office/drawing/2016/5/13/chartex" xmlns:cx8="http://schemas.microsoft.com/office/drawing/2016/5/14/chartex" xmlns:mc="http://schemas.openxmlformats.org/markup-compatibility/2006" xmlns:aink="http://schemas.microsoft.com/office/drawing/2016/ink" xmlns:am3d="http://schemas.microsoft.com/office/drawing/2017/model3d" xmlns:o="urn:schemas-microsoft-com:office:office" xmlns:r="http://schemas.openxmlformats.org/officeDocument/2006/relationships" xmlns:m="http://schemas.openxmlformats.org/officeDocument/2006/math" xmlns:v="urn:schemas-microsoft-com:vml" xmlns:wp14="http://schemas.microsoft.com/office/word/2010/wordprocessingDrawing" xmlns:wp="http://schemas.openxmlformats.org/drawingml/2006/wordprocessingDrawing" xmlns:w10="urn:schemas-microsoft-com:office:word" xmlns:w="http://schemas.openxmlformats.org/wordprocessingml/2006/main" xmlns:w14="http://schemas.microsoft.com/office/word/2010/wordml" xmlns:w15="http://schemas.microsoft.com/office/word/2012/wordml" xmlns:w16cid="http://schemas.microsoft.com/office/word/2016/wordml/cid" xmlns:w16se="http://schemas.microsoft.com/office/word/2015/wordml/symex" xmlns:wpg="http://schemas.microsoft.com/office/word/2010/wordprocessingGroup" xmlns:wpi="http://schemas.microsoft.com/office/word/2010/wordprocessingInk" xmlns:wne="http://schemas.microsoft.com/office/word/2006/wordml" xmlns:wps="http://schemas.microsoft.com/office/word/2010/wordprocessingShape" mc:Ignorable="w14 w15 w16se w16cid wp14">
+<w:footnotes xmlns:wpc="http://schemas.microsoft.com/office/word/2010/wordprocessingCanvas" xmlns:cx="http://schemas.microsoft.com/office/drawing/2014/chartex" xmlns:cx1="http://schemas.microsoft.com/office/drawing/2015/9/8/chartex" xmlns:cx2="http://schemas.microsoft.com/office/drawing/2015/10/21/chartex" xmlns:cx3="http://schemas.microsoft.com/office/drawing/2016/5/9/chartex" xmlns:cx4="http://schemas.microsoft.com/office/drawing/2016/5/10/chartex" xmlns:cx5="http://schemas.microsoft.com/office/drawing/2016/5/11/chartex" xmlns:cx6="http://schemas.microsoft.com/office/drawing/2016/5/12/chartex" xmlns:cx7="http://schemas.microsoft.com/office/drawing/2016/5/13/chartex" xmlns:cx8="http://schemas.microsoft.com/office/drawing/2016/5/14/chartex" xmlns:mc="http://schemas.openxmlformats.org/markup-compatibility/2006" xmlns:aink="http://schemas.microsoft.com/office/drawing/2016/ink" xmlns:am3d="http://schemas.microsoft.com/office/drawing/2017/model3d" xmlns:o="urn:schemas-microsoft-com:office:office" xmlns:oel="http://schemas.microsoft.com/office/2019/extlst" xmlns:r="http://schemas.openxmlformats.org/officeDocument/2006/relationships" xmlns:m="http://schemas.openxmlformats.org/officeDocument/2006/math" xmlns:v="urn:schemas-microsoft-com:vml" xmlns:wp14="http://schemas.microsoft.com/office/word/2010/wordprocessingDrawing" xmlns:wp="http://schemas.openxmlformats.org/drawingml/2006/wordprocessingDrawing" xmlns:w10="urn:schemas-microsoft-com:office:word" xmlns:w="http://schemas.openxmlformats.org/wordprocessingml/2006/main" xmlns:w14="http://schemas.microsoft.com/office/word/2010/wordml" xmlns:w15="http://schemas.microsoft.com/office/word/2012/wordml" xmlns:w16cex="http://schemas.microsoft.com/office/word/2018/wordml/cex" xmlns:w16cid="http://schemas.microsoft.com/office/word/2016/wordml/cid" xmlns:w16="http://schemas.microsoft.com/office/word/2018/wordml" xmlns:w16du="http://schemas.microsoft.com/office/word/2023/wordml/word16du" xmlns:w16sdtdh="http://schemas.microsoft.com/office/word/2020/wordml/sdtdatahash" xmlns:w16sdtfl="http://schemas.microsoft.com/office/word/2024/wordml/sdtformatlock" xmlns:w16se="http://schemas.microsoft.com/office/word/2015/wordml/symex" xmlns:wpg="http://schemas.microsoft.com/office/word/2010/wordprocessingGroup" xmlns:wpi="http://schemas.microsoft.com/office/word/2010/wordprocessingInk" xmlns:wne="http://schemas.microsoft.com/office/word/2006/wordml" xmlns:wps="http://schemas.microsoft.com/office/word/2010/wordprocessingShape" mc:Ignorable="w14 w15 w16se w16cid w16 w16cex w16sdtdh w16sdtfl w16du wp14">
   <w:footnote w:type="separator" w:id="-1">
     <w:p>
       <w:r>
@@ -905,7 +905,7 @@
 </file>
 
 <file path=word/header1.xml><?xml version="1.0" encoding="utf-8"?>
-<w:hdr xmlns:wpc="http://schemas.microsoft.com/office/word/2010/wordprocessingCanvas" xmlns:cx="http://schemas.microsoft.com/office/drawing/2014/chartex" xmlns:cx1="http://schemas.microsoft.com/office/drawing/2015/9/8/chartex" xmlns:cx2="http://schemas.microsoft.com/office/drawing/2015/10/21/chartex" xmlns:cx3="http://schemas.microsoft.com/office/drawing/2016/5/9/chartex" xmlns:cx4="http://schemas.microsoft.com/office/drawing/2016/5/10/chartex" xmlns:cx5="http://schemas.microsoft.com/office/drawing/2016/5/11/chartex" xmlns:cx6="http://schemas.microsoft.com/office/drawing/2016/5/12/chartex" xmlns:cx7="http://schemas.microsoft.com/office/drawing/2016/5/13/chartex" xmlns:cx8="http://schemas.microsoft.com/office/drawing/2016/5/14/chartex" xmlns:mc="http://schemas.openxmlformats.org/markup-compatibility/2006" xmlns:aink="http://schemas.microsoft.com/office/drawing/2016/ink" xmlns:am3d="http://schemas.microsoft.com/office/drawing/2017/model3d" xmlns:o="urn:schemas-microsoft-com:office:office" xmlns:r="http://schemas.openxmlformats.org/officeDocument/2006/relationships" xmlns:m="http://schemas.openxmlformats.org/officeDocument/2006/math" xmlns:v="urn:schemas-microsoft-com:vml" xmlns:wp14="http://schemas.microsoft.com/office/word/2010/wordprocessingDrawing" xmlns:wp="http://schemas.openxmlformats.org/drawingml/2006/wordprocessingDrawing" xmlns:w10="urn:schemas-microsoft-com:office:word" xmlns:w="http://schemas.openxmlformats.org/wordprocessingml/2006/main" xmlns:w14="http://schemas.microsoft.com/office/word/2010/wordml" xmlns:w15="http://schemas.microsoft.com/office/word/2012/wordml" xmlns:w16cid="http://schemas.microsoft.com/office/word/2016/wordml/cid" xmlns:w16se="http://schemas.microsoft.com/office/word/2015/wordml/symex" xmlns:wpg="http://schemas.microsoft.com/office/word/2010/wordprocessingGroup" xmlns:wpi="http://schemas.microsoft.com/office/word/2010/wordprocessingInk" xmlns:wne="http://schemas.microsoft.com/office/word/2006/wordml" xmlns:wps="http://schemas.microsoft.com/office/word/2010/wordprocessingShape" mc:Ignorable="w14 w15 w16se w16cid wp14">
+<w:hdr xmlns:wpc="http://schemas.microsoft.com/office/word/2010/wordprocessingCanvas" xmlns:cx="http://schemas.microsoft.com/office/drawing/2014/chartex" xmlns:cx1="http://schemas.microsoft.com/office/drawing/2015/9/8/chartex" xmlns:cx2="http://schemas.microsoft.com/office/drawing/2015/10/21/chartex" xmlns:cx3="http://schemas.microsoft.com/office/drawing/2016/5/9/chartex" xmlns:cx4="http://schemas.microsoft.com/office/drawing/2016/5/10/chartex" xmlns:cx5="http://schemas.microsoft.com/office/drawing/2016/5/11/chartex" xmlns:cx6="http://schemas.microsoft.com/office/drawing/2016/5/12/chartex" xmlns:cx7="http://schemas.microsoft.com/office/drawing/2016/5/13/chartex" xmlns:cx8="http://schemas.microsoft.com/office/drawing/2016/5/14/chartex" xmlns:mc="http://schemas.openxmlformats.org/markup-compatibility/2006" xmlns:aink="http://schemas.microsoft.com/office/drawing/2016/ink" xmlns:am3d="http://schemas.microsoft.com/office/drawing/2017/model3d" xmlns:o="urn:schemas-microsoft-com:office:office" xmlns:oel="http://schemas.microsoft.com/office/2019/extlst" xmlns:r="http://schemas.openxmlformats.org/officeDocument/2006/relationships" xmlns:m="http://schemas.openxmlformats.org/officeDocument/2006/math" xmlns:v="urn:schemas-microsoft-com:vml" xmlns:wp14="http://schemas.microsoft.com/office/word/2010/wordprocessingDrawing" xmlns:wp="http://schemas.openxmlformats.org/drawingml/2006/wordprocessingDrawing" xmlns:w10="urn:schemas-microsoft-com:office:word" xmlns:w="http://schemas.openxmlformats.org/wordprocessingml/2006/main" xmlns:w14="http://schemas.microsoft.com/office/word/2010/wordml" xmlns:w15="http://schemas.microsoft.com/office/word/2012/wordml" xmlns:w16cex="http://schemas.microsoft.com/office/word/2018/wordml/cex" xmlns:w16cid="http://schemas.microsoft.com/office/word/2016/wordml/cid" xmlns:w16="http://schemas.microsoft.com/office/word/2018/wordml" xmlns:w16du="http://schemas.microsoft.com/office/word/2023/wordml/word16du" xmlns:w16sdtdh="http://schemas.microsoft.com/office/word/2020/wordml/sdtdatahash" xmlns:w16sdtfl="http://schemas.microsoft.com/office/word/2024/wordml/sdtformatlock" xmlns:w16se="http://schemas.microsoft.com/office/word/2015/wordml/symex" xmlns:wpg="http://schemas.microsoft.com/office/word/2010/wordprocessingGroup" xmlns:wpi="http://schemas.microsoft.com/office/word/2010/wordprocessingInk" xmlns:wne="http://schemas.microsoft.com/office/word/2006/wordml" xmlns:wps="http://schemas.microsoft.com/office/word/2010/wordprocessingShape" mc:Ignorable="w14 w15 w16se w16cid w16 w16cex w16sdtdh w16sdtfl w16du wp14">
   <w:p>
     <w:pPr>
       <w:pStyle w:val="Encabezado"/>
@@ -1096,7 +1096,7 @@
         </mc:Choice>
         <mc:Fallback>
           <w:pict>
-            <v:group w14:anchorId="43266D7B" id="Group 1" o:spid="_x0000_s1026" style="position:absolute;margin-left:-51.3pt;margin-top:-32.4pt;width:310.5pt;height:84.75pt;z-index:251659264;mso-width-relative:margin;mso-height-relative:margin" coordsize="27308,7867" o:gfxdata="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">
+            <v:group w14:anchorId="43266D7B" id="Group 1" o:spid="_x0000_s1026" style="position:absolute;margin-left:-51.3pt;margin-top:-32.4pt;width:310.5pt;height:84.75pt;z-index:251659264;mso-width-relative:margin;mso-height-relative:margin" coordsize="27308,7867" o:gfxdata="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">
               <v:shapetype id="_x0000_t75" coordsize="21600,21600" o:spt="75" o:preferrelative="t" path="m@4@5l@4@11@9@11@9@5xe" filled="f" stroked="f">
                 <v:stroke joinstyle="miter"/>
                 <v:formulas>
@@ -1155,77 +1155,7 @@
                           <w:sz w:val="12"/>
                           <w:szCs w:val="12"/>
                         </w:rPr>
-                        <w:t>COMISIÓN</w:t>
-                      </w:r>
-                      <w:r>
-                        <w:rPr>
-                          <w:rFonts w:ascii="Arial Black" w:hAnsi="Arial Black" w:cs="Arial"/>
-                          <w:b/>
-                          <w:bCs/>
-                          <w:sz w:val="12"/>
-                          <w:szCs w:val="12"/>
-                        </w:rPr>
-                        <w:t xml:space="preserve"> DE </w:t>
-                      </w:r>
-                      <w:r>
-                        <w:rPr>
-                          <w:rFonts w:ascii="Arial Black" w:hAnsi="Arial Black" w:cs="Arial"/>
-                          <w:b/>
-                          <w:bCs/>
-                          <w:sz w:val="12"/>
-                          <w:szCs w:val="12"/>
-                        </w:rPr>
-                        <w:t>TITULACIÓN</w:t>
-                      </w:r>
-                      <w:r>
-                        <w:rPr>
-                          <w:rFonts w:ascii="Arial Black" w:hAnsi="Arial Black" w:cs="Arial"/>
-                          <w:b/>
-                          <w:bCs/>
-                          <w:sz w:val="12"/>
-                          <w:szCs w:val="12"/>
-                        </w:rPr>
-                        <w:t xml:space="preserve"> </w:t>
-                      </w:r>
-                      <w:r>
-                        <w:rPr>
-                          <w:rFonts w:ascii="Arial Black" w:hAnsi="Arial Black" w:cs="Arial"/>
-                          <w:b/>
-                          <w:bCs/>
-                          <w:sz w:val="12"/>
-                          <w:szCs w:val="12"/>
-                        </w:rPr>
-                        <w:t>–</w:t>
-                      </w:r>
-                      <w:r>
-                        <w:rPr>
-                          <w:rFonts w:ascii="Arial Black" w:hAnsi="Arial Black" w:cs="Arial"/>
-                          <w:b/>
-                          <w:bCs/>
-                          <w:sz w:val="12"/>
-                          <w:szCs w:val="12"/>
-                        </w:rPr>
-                        <w:t xml:space="preserve"> T</w:t>
-                      </w:r>
-                      <w:r>
-                        <w:rPr>
-                          <w:rFonts w:ascii="Arial Black" w:hAnsi="Arial Black" w:cs="Arial"/>
-                          <w:b/>
-                          <w:bCs/>
-                          <w:sz w:val="12"/>
-                          <w:szCs w:val="12"/>
-                        </w:rPr>
-                        <w:t>ECNOLOGÍAS DE LA INFORMACIÓN</w:t>
-                      </w:r>
-                      <w:r>
-                        <w:rPr>
-                          <w:rFonts w:ascii="Arial Black" w:hAnsi="Arial Black" w:cs="Arial"/>
-                          <w:b/>
-                          <w:bCs/>
-                          <w:sz w:val="12"/>
-                          <w:szCs w:val="12"/>
-                        </w:rPr>
-                        <w:t>I</w:t>
+                        <w:t>COMISIÓN DE TITULACIÓN – TECNOLOGÍAS DE LA INFORMACIÓNI</w:t>
                       </w:r>
                     </w:p>
                     <w:p>
@@ -1255,7 +1185,7 @@
 </file>
 
 <file path=word/styles.xml><?xml version="1.0" encoding="utf-8"?>
-<w:styles xmlns:mc="http://schemas.openxmlformats.org/markup-compatibility/2006" xmlns:r="http://schemas.openxmlformats.org/officeDocument/2006/relationships" xmlns:w="http://schemas.openxmlformats.org/wordprocessingml/2006/main" xmlns:w14="http://schemas.microsoft.com/office/word/2010/wordml" xmlns:w15="http://schemas.microsoft.com/office/word/2012/wordml" xmlns:w16cid="http://schemas.microsoft.com/office/word/2016/wordml/cid" xmlns:w16se="http://schemas.microsoft.com/office/word/2015/wordml/symex" mc:Ignorable="w14 w15 w16se w16cid">
+<w:styles xmlns:mc="http://schemas.openxmlformats.org/markup-compatibility/2006" xmlns:r="http://schemas.openxmlformats.org/officeDocument/2006/relationships" xmlns:w="http://schemas.openxmlformats.org/wordprocessingml/2006/main" xmlns:w14="http://schemas.microsoft.com/office/word/2010/wordml" xmlns:w15="http://schemas.microsoft.com/office/word/2012/wordml" xmlns:w16cex="http://schemas.microsoft.com/office/word/2018/wordml/cex" xmlns:w16cid="http://schemas.microsoft.com/office/word/2016/wordml/cid" xmlns:w16="http://schemas.microsoft.com/office/word/2018/wordml" xmlns:w16du="http://schemas.microsoft.com/office/word/2023/wordml/word16du" xmlns:w16sdtdh="http://schemas.microsoft.com/office/word/2020/wordml/sdtdatahash" xmlns:w16sdtfl="http://schemas.microsoft.com/office/word/2024/wordml/sdtformatlock" xmlns:w16se="http://schemas.microsoft.com/office/word/2015/wordml/symex" mc:Ignorable="w14 w15 w16se w16cid w16 w16cex w16sdtdh w16sdtfl w16du">
   <w:docDefaults>
     <w:rPrDefault>
       <w:rPr>
@@ -1269,7 +1199,7 @@
     </w:rPrDefault>
     <w:pPrDefault/>
   </w:docDefaults>
-  <w:latentStyles w:defLockedState="0" w:defUIPriority="99" w:defSemiHidden="0" w:defUnhideWhenUsed="0" w:defQFormat="0" w:count="375">
+  <w:latentStyles w:defLockedState="0" w:defUIPriority="99" w:defSemiHidden="0" w:defUnhideWhenUsed="0" w:defQFormat="0" w:count="376">
     <w:lsdException w:name="Normal" w:uiPriority="0" w:qFormat="1"/>
     <w:lsdException w:name="heading 1" w:uiPriority="9" w:qFormat="1"/>
     <w:lsdException w:name="heading 2" w:semiHidden="1" w:uiPriority="9" w:unhideWhenUsed="1" w:qFormat="1"/>
@@ -1645,6 +1575,7 @@
     <w:lsdException w:name="Smart Hyperlink" w:semiHidden="1" w:unhideWhenUsed="1"/>
     <w:lsdException w:name="Hashtag" w:semiHidden="1" w:unhideWhenUsed="1"/>
     <w:lsdException w:name="Unresolved Mention" w:semiHidden="1" w:unhideWhenUsed="1"/>
+    <w:lsdException w:name="Smart Link" w:semiHidden="1" w:unhideWhenUsed="1"/>
   </w:latentStyles>
   <w:style w:type="paragraph" w:default="1" w:styleId="Normal">
     <w:name w:val="Normal"/>

</xml_diff>

<commit_message>
fix: subir versión corregida del archivo Word2
</commit_message>
<xml_diff>
--- a/templates/2_Solicitud_fecha_de_defensa_final.docx
+++ b/templates/2_Solicitud_fecha_de_defensa_final.docx
@@ -162,39 +162,8 @@
           <w:szCs w:val="21"/>
           <w:lang w:val="es-EC"/>
         </w:rPr>
-        <w:t xml:space="preserve">Jonny Israel </w:t>
-      </w:r>
-      <w:proofErr w:type="spellStart"/>
-      <w:r>
-        <w:rPr>
-          <w:rFonts w:ascii="Times New Roman" w:hAnsi="Times New Roman" w:cs="Times New Roman"/>
-          <w:sz w:val="21"/>
-          <w:szCs w:val="21"/>
-          <w:lang w:val="es-EC"/>
-        </w:rPr>
-        <w:t>Guaiña</w:t>
-      </w:r>
-      <w:proofErr w:type="spellEnd"/>
-      <w:r>
-        <w:rPr>
-          <w:rFonts w:ascii="Times New Roman" w:hAnsi="Times New Roman" w:cs="Times New Roman"/>
-          <w:sz w:val="21"/>
-          <w:szCs w:val="21"/>
-          <w:lang w:val="es-EC"/>
-        </w:rPr>
-        <w:t xml:space="preserve"> </w:t>
-      </w:r>
-      <w:proofErr w:type="spellStart"/>
-      <w:r>
-        <w:rPr>
-          <w:rFonts w:ascii="Times New Roman" w:hAnsi="Times New Roman" w:cs="Times New Roman"/>
-          <w:sz w:val="21"/>
-          <w:szCs w:val="21"/>
-          <w:lang w:val="es-EC"/>
-        </w:rPr>
-        <w:t>Yungán</w:t>
-      </w:r>
-      <w:proofErr w:type="spellEnd"/>
+        <w:t>Jonny Israel Guaiña Yungán</w:t>
+      </w:r>
     </w:p>
     <w:p>
       <w:pPr>
@@ -494,7 +463,6 @@
         </w:rPr>
         <w:t xml:space="preserve"> &lt;&lt;</w:t>
       </w:r>
-      <w:proofErr w:type="spellStart"/>
       <w:r>
         <w:rPr>
           <w:rFonts w:ascii="Times New Roman" w:eastAsia="Times New Roman" w:hAnsi="Times New Roman" w:cs="Times New Roman"/>
@@ -505,7 +473,6 @@
         </w:rPr>
         <w:t>nombres_estudiantes</w:t>
       </w:r>
-      <w:proofErr w:type="spellEnd"/>
       <w:r>
         <w:rPr>
           <w:rFonts w:ascii="Times New Roman" w:eastAsia="Times New Roman" w:hAnsi="Times New Roman" w:cs="Times New Roman"/>
@@ -802,7 +769,25 @@
           <w:lang w:val="es-EC" w:eastAsia="es-MX"/>
           <w14:ligatures w14:val="none"/>
         </w:rPr>
-        <w:t>nombre director</w:t>
+        <w:t>nombre</w:t>
+      </w:r>
+      <w:r>
+        <w:rPr>
+          <w:rFonts w:ascii="Times New Roman" w:eastAsia="Times New Roman" w:hAnsi="Times New Roman" w:cs="Times New Roman"/>
+          <w:kern w:val="0"/>
+          <w:lang w:val="es-EC" w:eastAsia="es-MX"/>
+          <w14:ligatures w14:val="none"/>
+        </w:rPr>
+        <w:t>_</w:t>
+      </w:r>
+      <w:r>
+        <w:rPr>
+          <w:rFonts w:ascii="Times New Roman" w:eastAsia="Times New Roman" w:hAnsi="Times New Roman" w:cs="Times New Roman"/>
+          <w:kern w:val="0"/>
+          <w:lang w:val="es-EC" w:eastAsia="es-MX"/>
+          <w14:ligatures w14:val="none"/>
+        </w:rPr>
+        <w:t>director</w:t>
       </w:r>
       <w:r>
         <w:rPr>

</xml_diff>

<commit_message>
fix: corregir campos válidos en plantilla Word
</commit_message>
<xml_diff>
--- a/templates/2_Solicitud_fecha_de_defensa_final.docx
+++ b/templates/2_Solicitud_fecha_de_defensa_final.docx
@@ -84,7 +84,37 @@
           <w:lang w:val="es-EC" w:eastAsia="es-MX"/>
           <w14:ligatures w14:val="none"/>
         </w:rPr>
-        <w:t>Riobamba, &lt;&lt;fecha&gt;&gt;</w:t>
+        <w:t xml:space="preserve">Riobamba, </w:t>
+      </w:r>
+      <w:r>
+        <w:rPr>
+          <w:rFonts w:ascii="Times New Roman" w:eastAsia="Times New Roman" w:hAnsi="Times New Roman" w:cs="Times New Roman"/>
+          <w:color w:val="00000A"/>
+          <w:kern w:val="0"/>
+          <w:lang w:val="es-EC" w:eastAsia="es-MX"/>
+          <w14:ligatures w14:val="none"/>
+        </w:rPr>
+        <w:t>{{f</w:t>
+      </w:r>
+      <w:r>
+        <w:rPr>
+          <w:rFonts w:ascii="Times New Roman" w:eastAsia="Times New Roman" w:hAnsi="Times New Roman" w:cs="Times New Roman"/>
+          <w:color w:val="00000A"/>
+          <w:kern w:val="0"/>
+          <w:lang w:val="es-EC" w:eastAsia="es-MX"/>
+          <w14:ligatures w14:val="none"/>
+        </w:rPr>
+        <w:t>echa</w:t>
+      </w:r>
+      <w:r>
+        <w:rPr>
+          <w:rFonts w:ascii="Times New Roman" w:eastAsia="Times New Roman" w:hAnsi="Times New Roman" w:cs="Times New Roman"/>
+          <w:color w:val="00000A"/>
+          <w:kern w:val="0"/>
+          <w:lang w:val="es-EC" w:eastAsia="es-MX"/>
+          <w14:ligatures w14:val="none"/>
+        </w:rPr>
+        <w:t>}}</w:t>
       </w:r>
     </w:p>
     <w:p>
@@ -162,8 +192,39 @@
           <w:szCs w:val="21"/>
           <w:lang w:val="es-EC"/>
         </w:rPr>
-        <w:t>Jonny Israel Guaiña Yungán</w:t>
-      </w:r>
+        <w:t xml:space="preserve">Jonny Israel </w:t>
+      </w:r>
+      <w:proofErr w:type="spellStart"/>
+      <w:r>
+        <w:rPr>
+          <w:rFonts w:ascii="Times New Roman" w:hAnsi="Times New Roman" w:cs="Times New Roman"/>
+          <w:sz w:val="21"/>
+          <w:szCs w:val="21"/>
+          <w:lang w:val="es-EC"/>
+        </w:rPr>
+        <w:t>Guaiña</w:t>
+      </w:r>
+      <w:proofErr w:type="spellEnd"/>
+      <w:r>
+        <w:rPr>
+          <w:rFonts w:ascii="Times New Roman" w:hAnsi="Times New Roman" w:cs="Times New Roman"/>
+          <w:sz w:val="21"/>
+          <w:szCs w:val="21"/>
+          <w:lang w:val="es-EC"/>
+        </w:rPr>
+        <w:t xml:space="preserve"> </w:t>
+      </w:r>
+      <w:proofErr w:type="spellStart"/>
+      <w:r>
+        <w:rPr>
+          <w:rFonts w:ascii="Times New Roman" w:hAnsi="Times New Roman" w:cs="Times New Roman"/>
+          <w:sz w:val="21"/>
+          <w:szCs w:val="21"/>
+          <w:lang w:val="es-EC"/>
+        </w:rPr>
+        <w:t>Yungán</w:t>
+      </w:r>
+      <w:proofErr w:type="spellEnd"/>
     </w:p>
     <w:p>
       <w:pPr>
@@ -387,7 +448,7 @@
           <w:lang w:val="es-EC" w:eastAsia="es-MX"/>
           <w14:ligatures w14:val="none"/>
         </w:rPr>
-        <w:t>&lt;&lt;</w:t>
+        <w:t>{{</w:t>
       </w:r>
       <w:r>
         <w:rPr>
@@ -402,85 +463,96 @@
       <w:r>
         <w:rPr>
           <w:rFonts w:ascii="Times New Roman" w:eastAsia="Times New Roman" w:hAnsi="Times New Roman" w:cs="Times New Roman"/>
+          <w:iCs/>
+          <w:kern w:val="0"/>
+          <w:lang w:val="es-EC" w:eastAsia="es-MX"/>
+          <w14:ligatures w14:val="none"/>
+        </w:rPr>
+        <w:t>}}</w:t>
+      </w:r>
+      <w:r>
+        <w:rPr>
+          <w:rFonts w:ascii="Times New Roman" w:eastAsia="Times New Roman" w:hAnsi="Times New Roman" w:cs="Times New Roman"/>
+          <w:kern w:val="0"/>
+          <w:lang w:val="es-EC" w:eastAsia="es-MX"/>
+          <w14:ligatures w14:val="none"/>
+        </w:rPr>
+        <w:t xml:space="preserve">, presentado por </w:t>
+      </w:r>
+      <w:r>
+        <w:rPr>
+          <w:rFonts w:ascii="Times New Roman" w:eastAsia="Times New Roman" w:hAnsi="Times New Roman" w:cs="Times New Roman"/>
+          <w:kern w:val="0"/>
+          <w:lang w:val="es-EC" w:eastAsia="es-MX"/>
+          <w14:ligatures w14:val="none"/>
+        </w:rPr>
+        <w:t>e</w:t>
+      </w:r>
+      <w:r>
+        <w:rPr>
+          <w:rFonts w:ascii="Times New Roman" w:eastAsia="Times New Roman" w:hAnsi="Times New Roman" w:cs="Times New Roman"/>
+          <w:kern w:val="0"/>
+          <w:lang w:val="es-EC" w:eastAsia="es-MX"/>
+          <w14:ligatures w14:val="none"/>
+        </w:rPr>
+        <w:t>l</w:t>
+      </w:r>
+      <w:r>
+        <w:rPr>
+          <w:rFonts w:ascii="Times New Roman" w:eastAsia="Times New Roman" w:hAnsi="Times New Roman" w:cs="Times New Roman"/>
+          <w:kern w:val="0"/>
+          <w:lang w:val="es-EC" w:eastAsia="es-MX"/>
+          <w14:ligatures w14:val="none"/>
+        </w:rPr>
+        <w:t>/l</w:t>
+      </w:r>
+      <w:r>
+        <w:rPr>
+          <w:rFonts w:ascii="Times New Roman" w:eastAsia="Times New Roman" w:hAnsi="Times New Roman" w:cs="Times New Roman"/>
+          <w:kern w:val="0"/>
+          <w:lang w:val="es-EC" w:eastAsia="es-MX"/>
+          <w14:ligatures w14:val="none"/>
+        </w:rPr>
+        <w:t>os señores</w:t>
+      </w:r>
+      <w:r>
+        <w:rPr>
+          <w:rFonts w:ascii="Times New Roman" w:eastAsia="Times New Roman" w:hAnsi="Times New Roman" w:cs="Times New Roman"/>
+          <w:kern w:val="0"/>
+          <w:lang w:val="es-EC" w:eastAsia="es-MX"/>
+          <w14:ligatures w14:val="none"/>
+        </w:rPr>
+        <w:t xml:space="preserve"> </w:t>
+      </w:r>
+      <w:r>
+        <w:rPr>
+          <w:rFonts w:ascii="Times New Roman" w:eastAsia="Times New Roman" w:hAnsi="Times New Roman" w:cs="Times New Roman"/>
+          <w:kern w:val="0"/>
+          <w:lang w:val="es-EC" w:eastAsia="es-MX"/>
+          <w14:ligatures w14:val="none"/>
+        </w:rPr>
+        <w:t>{{</w:t>
+      </w:r>
+      <w:proofErr w:type="spellStart"/>
+      <w:r>
+        <w:rPr>
+          <w:rFonts w:ascii="Times New Roman" w:eastAsia="Times New Roman" w:hAnsi="Times New Roman" w:cs="Times New Roman"/>
           <w:i/>
           <w:kern w:val="0"/>
           <w:lang w:val="es-EC" w:eastAsia="es-MX"/>
           <w14:ligatures w14:val="none"/>
         </w:rPr>
-        <w:t>&gt;&gt;</w:t>
-      </w:r>
-      <w:r>
-        <w:rPr>
-          <w:rFonts w:ascii="Times New Roman" w:eastAsia="Times New Roman" w:hAnsi="Times New Roman" w:cs="Times New Roman"/>
-          <w:kern w:val="0"/>
-          <w:lang w:val="es-EC" w:eastAsia="es-MX"/>
-          <w14:ligatures w14:val="none"/>
-        </w:rPr>
-        <w:t xml:space="preserve">, presentado por </w:t>
-      </w:r>
-      <w:r>
-        <w:rPr>
-          <w:rFonts w:ascii="Times New Roman" w:eastAsia="Times New Roman" w:hAnsi="Times New Roman" w:cs="Times New Roman"/>
-          <w:kern w:val="0"/>
-          <w:lang w:val="es-EC" w:eastAsia="es-MX"/>
-          <w14:ligatures w14:val="none"/>
-        </w:rPr>
-        <w:t>e</w:t>
-      </w:r>
-      <w:r>
-        <w:rPr>
-          <w:rFonts w:ascii="Times New Roman" w:eastAsia="Times New Roman" w:hAnsi="Times New Roman" w:cs="Times New Roman"/>
-          <w:kern w:val="0"/>
-          <w:lang w:val="es-EC" w:eastAsia="es-MX"/>
-          <w14:ligatures w14:val="none"/>
-        </w:rPr>
-        <w:t>l</w:t>
-      </w:r>
-      <w:r>
-        <w:rPr>
-          <w:rFonts w:ascii="Times New Roman" w:eastAsia="Times New Roman" w:hAnsi="Times New Roman" w:cs="Times New Roman"/>
-          <w:kern w:val="0"/>
-          <w:lang w:val="es-EC" w:eastAsia="es-MX"/>
-          <w14:ligatures w14:val="none"/>
-        </w:rPr>
-        <w:t>/l</w:t>
-      </w:r>
-      <w:r>
-        <w:rPr>
-          <w:rFonts w:ascii="Times New Roman" w:eastAsia="Times New Roman" w:hAnsi="Times New Roman" w:cs="Times New Roman"/>
-          <w:kern w:val="0"/>
-          <w:lang w:val="es-EC" w:eastAsia="es-MX"/>
-          <w14:ligatures w14:val="none"/>
-        </w:rPr>
-        <w:t>os señores</w:t>
-      </w:r>
-      <w:r>
-        <w:rPr>
-          <w:rFonts w:ascii="Times New Roman" w:eastAsia="Times New Roman" w:hAnsi="Times New Roman" w:cs="Times New Roman"/>
-          <w:kern w:val="0"/>
-          <w:lang w:val="es-EC" w:eastAsia="es-MX"/>
-          <w14:ligatures w14:val="none"/>
-        </w:rPr>
-        <w:t xml:space="preserve"> &lt;&lt;</w:t>
-      </w:r>
-      <w:r>
-        <w:rPr>
-          <w:rFonts w:ascii="Times New Roman" w:eastAsia="Times New Roman" w:hAnsi="Times New Roman" w:cs="Times New Roman"/>
-          <w:i/>
-          <w:kern w:val="0"/>
-          <w:lang w:val="es-EC" w:eastAsia="es-MX"/>
-          <w14:ligatures w14:val="none"/>
-        </w:rPr>
         <w:t>nombres_estudiantes</w:t>
       </w:r>
-      <w:r>
-        <w:rPr>
-          <w:rFonts w:ascii="Times New Roman" w:eastAsia="Times New Roman" w:hAnsi="Times New Roman" w:cs="Times New Roman"/>
-          <w:kern w:val="0"/>
-          <w:lang w:val="es-EC" w:eastAsia="es-MX"/>
-          <w14:ligatures w14:val="none"/>
-        </w:rPr>
-        <w:t>&gt;&gt;</w:t>
+      <w:proofErr w:type="spellEnd"/>
+      <w:r>
+        <w:rPr>
+          <w:rFonts w:ascii="Times New Roman" w:eastAsia="Times New Roman" w:hAnsi="Times New Roman" w:cs="Times New Roman"/>
+          <w:kern w:val="0"/>
+          <w:lang w:val="es-EC" w:eastAsia="es-MX"/>
+          <w14:ligatures w14:val="none"/>
+        </w:rPr>
+        <w:t>}}</w:t>
       </w:r>
       <w:r>
         <w:rPr>
@@ -760,8 +832,9 @@
           <w:lang w:val="es-EC" w:eastAsia="es-MX"/>
           <w14:ligatures w14:val="none"/>
         </w:rPr>
-        <w:t>&lt;&lt;</w:t>
-      </w:r>
+        <w:t>{{</w:t>
+      </w:r>
+      <w:proofErr w:type="spellStart"/>
       <w:r>
         <w:rPr>
           <w:rFonts w:ascii="Times New Roman" w:eastAsia="Times New Roman" w:hAnsi="Times New Roman" w:cs="Times New Roman"/>
@@ -789,14 +862,15 @@
         </w:rPr>
         <w:t>director</w:t>
       </w:r>
-      <w:r>
-        <w:rPr>
-          <w:rFonts w:ascii="Times New Roman" w:eastAsia="Times New Roman" w:hAnsi="Times New Roman" w:cs="Times New Roman"/>
-          <w:kern w:val="0"/>
-          <w:lang w:val="es-EC" w:eastAsia="es-MX"/>
-          <w14:ligatures w14:val="none"/>
-        </w:rPr>
-        <w:t>&gt;&gt;</w:t>
+      <w:proofErr w:type="spellEnd"/>
+      <w:r>
+        <w:rPr>
+          <w:rFonts w:ascii="Times New Roman" w:eastAsia="Times New Roman" w:hAnsi="Times New Roman" w:cs="Times New Roman"/>
+          <w:kern w:val="0"/>
+          <w:lang w:val="es-EC" w:eastAsia="es-MX"/>
+          <w14:ligatures w14:val="none"/>
+        </w:rPr>
+        <w:t>}}</w:t>
       </w:r>
     </w:p>
     <w:p>

</xml_diff>

<commit_message>
Actualización de plantilla 2_Solicitud_fecha_de_defensa_final.docx
</commit_message>
<xml_diff>
--- a/templates/2_Solicitud_fecha_de_defensa_final.docx
+++ b/templates/2_Solicitud_fecha_de_defensa_final.docx
@@ -116,6 +116,16 @@
         </w:rPr>
         <w:t>}}</w:t>
       </w:r>
+      <w:r>
+        <w:rPr>
+          <w:rFonts w:ascii="Times New Roman" w:eastAsia="Times New Roman" w:hAnsi="Times New Roman" w:cs="Times New Roman"/>
+          <w:color w:val="00000A"/>
+          <w:kern w:val="0"/>
+          <w:lang w:val="es-EC" w:eastAsia="es-MX"/>
+          <w14:ligatures w14:val="none"/>
+        </w:rPr>
+        <w:t>hola amiguitos de facebook</w:t>
+      </w:r>
     </w:p>
     <w:p>
       <w:pPr>
@@ -185,6 +195,7 @@
           <w:lang w:val="es-EC"/>
         </w:rPr>
       </w:pPr>
+      <w:proofErr w:type="spellStart"/>
       <w:r>
         <w:rPr>
           <w:rFonts w:ascii="Times New Roman" w:hAnsi="Times New Roman" w:cs="Times New Roman"/>
@@ -192,7 +203,17 @@
           <w:szCs w:val="21"/>
           <w:lang w:val="es-EC"/>
         </w:rPr>
-        <w:t xml:space="preserve">Jonny Israel </w:t>
+        <w:t>Jonny</w:t>
+      </w:r>
+      <w:proofErr w:type="spellEnd"/>
+      <w:r>
+        <w:rPr>
+          <w:rFonts w:ascii="Times New Roman" w:hAnsi="Times New Roman" w:cs="Times New Roman"/>
+          <w:sz w:val="21"/>
+          <w:szCs w:val="21"/>
+          <w:lang w:val="es-EC"/>
+        </w:rPr>
+        <w:t xml:space="preserve"> Israel </w:t>
       </w:r>
       <w:proofErr w:type="spellStart"/>
       <w:r>
@@ -1155,7 +1176,7 @@
         </mc:Choice>
         <mc:Fallback>
           <w:pict>
-            <v:group w14:anchorId="43266D7B" id="Group 1" o:spid="_x0000_s1026" style="position:absolute;margin-left:-51.3pt;margin-top:-32.4pt;width:310.5pt;height:84.75pt;z-index:251659264;mso-width-relative:margin;mso-height-relative:margin" coordsize="27308,7867" o:gfxdata="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">
+            <v:group w14:anchorId="43266D7B" id="Group 1" o:spid="_x0000_s1026" style="position:absolute;margin-left:-51.3pt;margin-top:-32.4pt;width:310.5pt;height:84.75pt;z-index:251659264;mso-width-relative:margin;mso-height-relative:margin" coordsize="27308,7867" o:gfxdata="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">
               <v:shapetype id="_x0000_t75" coordsize="21600,21600" o:spt="75" o:preferrelative="t" path="m@4@5l@4@11@9@11@9@5xe" filled="f" stroked="f">
                 <v:stroke joinstyle="miter"/>
                 <v:formulas>
@@ -1175,14 +1196,14 @@
                 <v:path o:extrusionok="f" gradientshapeok="t" o:connecttype="rect"/>
                 <o:lock v:ext="edit" aspectratio="t"/>
               </v:shapetype>
-              <v:shape id="Picture 1" o:spid="_x0000_s1027" type="#_x0000_t75" alt="ESPOCH Logo PNG Vector" style="position:absolute;width:14719;height:7867;visibility:visible;mso-wrap-style:square" o:gfxdata="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">
+              <v:shape id="Picture 1" o:spid="_x0000_s1027" type="#_x0000_t75" alt="ESPOCH Logo PNG Vector" style="position:absolute;width:14719;height:7867;visibility:visible;mso-wrap-style:square" o:gfxdata="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">
                 <v:imagedata r:id="rId2" o:title="ESPOCH Logo PNG Vector" cropbottom="35019f"/>
               </v:shape>
               <v:shapetype id="_x0000_t202" coordsize="21600,21600" o:spt="202" path="m,l,21600r21600,l21600,xe">
                 <v:stroke joinstyle="miter"/>
                 <v:path gradientshapeok="t" o:connecttype="rect"/>
               </v:shapetype>
-              <v:shape id="Text Box 2" o:spid="_x0000_s1028" type="#_x0000_t202" style="position:absolute;left:14836;top:2609;width:12472;height:3321;visibility:visible;mso-wrap-style:square;v-text-anchor:top" o:gfxdata="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" stroked="f">
+              <v:shape id="Text Box 2" o:spid="_x0000_s1028" type="#_x0000_t202" style="position:absolute;left:14836;top:2609;width:12472;height:3321;visibility:visible;mso-wrap-style:square;v-text-anchor:top" o:gfxdata="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" stroked="f">
                 <v:textbox>
                   <w:txbxContent>
                     <w:p>
@@ -1231,7 +1252,7 @@
                   </w:txbxContent>
                 </v:textbox>
               </v:shape>
-              <v:line id="Straight Connector 2" o:spid="_x0000_s1029" style="position:absolute;visibility:visible;mso-wrap-style:square" from="15141,1009" to="15141,6406" o:connectortype="straight" o:gfxdata="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" strokecolor="black [3200]" strokeweight="1.5pt">
+              <v:line id="Straight Connector 2" o:spid="_x0000_s1029" style="position:absolute;visibility:visible;mso-wrap-style:square" from="15141,1009" to="15141,6406" o:connectortype="straight" o:gfxdata="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" strokecolor="black [3200]" strokeweight="1.5pt">
                 <v:stroke joinstyle="miter"/>
               </v:line>
             </v:group>

</xml_diff>